<commit_message>
changed some code but contains error
</commit_message>
<xml_diff>
--- a/Assignment_Status Created by Akash Trainer.docx
+++ b/Assignment_Status Created by Akash Trainer.docx
@@ -186,7 +186,6 @@
                 <w:lang w:val="en-US"/>
               </w:rPr>
             </w:pPr>
-            <w:proofErr w:type="spellStart"/>
             <w:r>
               <w:rPr>
                 <w:b/>
@@ -199,7 +198,6 @@
               </w:rPr>
               <w:t>SrNO</w:t>
             </w:r>
-            <w:proofErr w:type="spellEnd"/>
           </w:p>
         </w:tc>
         <w:tc>
@@ -1866,12 +1864,12 @@
         <w:tblLook w:val="04A0" w:firstRow="1" w:lastRow="0" w:firstColumn="1" w:lastColumn="0" w:noHBand="0" w:noVBand="1"/>
       </w:tblPr>
       <w:tblGrid>
-        <w:gridCol w:w="2158"/>
-        <w:gridCol w:w="2158"/>
-        <w:gridCol w:w="2158"/>
-        <w:gridCol w:w="2158"/>
-        <w:gridCol w:w="2159"/>
-        <w:gridCol w:w="2159"/>
+        <w:gridCol w:w="2019"/>
+        <w:gridCol w:w="2116"/>
+        <w:gridCol w:w="2096"/>
+        <w:gridCol w:w="2050"/>
+        <w:gridCol w:w="2107"/>
+        <w:gridCol w:w="2562"/>
       </w:tblGrid>
       <w:tr>
         <w:tc>
@@ -3192,6 +3190,18 @@
               </w:rPr>
               <w:t>ompleted</w:t>
             </w:r>
+            <w:r>
+              <w:rPr>
+                <w:b/>
+                <w:bCs/>
+                <w:color w:val="4472C4" w:themeColor="accent1"/>
+                <w:sz w:val="28"/>
+                <w:szCs w:val="36"/>
+                <w:u w:val="single"/>
+                <w:lang w:val="en-US"/>
+              </w:rPr>
+              <w:t>(contains error)</w:t>
+            </w:r>
           </w:p>
         </w:tc>
       </w:tr>
@@ -3252,22 +3262,8 @@
                 <w:u w:val="single"/>
                 <w:lang w:val="en-US"/>
               </w:rPr>
-              <w:t xml:space="preserve">Sorting string array using </w:t>
-            </w:r>
-            <w:proofErr w:type="spellStart"/>
-            <w:r>
-              <w:rPr>
-                <w:b/>
-                <w:bCs/>
-                <w:color w:val="4472C4" w:themeColor="accent1"/>
-                <w:sz w:val="28"/>
-                <w:szCs w:val="36"/>
-                <w:u w:val="single"/>
-                <w:lang w:val="en-US"/>
-              </w:rPr>
-              <w:t>toCompare</w:t>
-            </w:r>
-            <w:proofErr w:type="spellEnd"/>
+              <w:t>Sorting string array using toCompare</w:t>
+            </w:r>
           </w:p>
         </w:tc>
         <w:tc>
@@ -3742,6 +3738,18 @@
                 <w:lang w:val="en-US"/>
               </w:rPr>
               <w:t>Partially Completed</w:t>
+            </w:r>
+            <w:r>
+              <w:rPr>
+                <w:b/>
+                <w:bCs/>
+                <w:color w:val="4472C4" w:themeColor="accent1"/>
+                <w:sz w:val="28"/>
+                <w:szCs w:val="36"/>
+                <w:u w:val="single"/>
+                <w:lang w:val="en-US"/>
+              </w:rPr>
+              <w:t>(contains error)</w:t>
             </w:r>
           </w:p>
         </w:tc>

</xml_diff>

<commit_message>
changed some code but contains some error
</commit_message>
<xml_diff>
--- a/Assignment_Status Created by Akash Trainer.docx
+++ b/Assignment_Status Created by Akash Trainer.docx
@@ -186,6 +186,7 @@
                 <w:lang w:val="en-US"/>
               </w:rPr>
             </w:pPr>
+            <w:proofErr w:type="spellStart"/>
             <w:r>
               <w:rPr>
                 <w:b/>
@@ -198,6 +199,7 @@
               </w:rPr>
               <w:t>SrNO</w:t>
             </w:r>
+            <w:proofErr w:type="spellEnd"/>
           </w:p>
         </w:tc>
         <w:tc>
@@ -3202,6 +3204,30 @@
               </w:rPr>
               <w:t>(contains error)</w:t>
             </w:r>
+            <w:r>
+              <w:rPr>
+                <w:b/>
+                <w:bCs/>
+                <w:color w:val="4472C4" w:themeColor="accent1"/>
+                <w:sz w:val="28"/>
+                <w:szCs w:val="36"/>
+                <w:u w:val="single"/>
+                <w:lang w:val="en-US"/>
+              </w:rPr>
+              <w:t xml:space="preserve"> </w:t>
+            </w:r>
+            <w:r>
+              <w:rPr>
+                <w:b/>
+                <w:bCs/>
+                <w:color w:val="4472C4" w:themeColor="accent1"/>
+                <w:sz w:val="28"/>
+                <w:szCs w:val="36"/>
+                <w:u w:val="single"/>
+                <w:lang w:val="en-US"/>
+              </w:rPr>
+              <w:t>Trying to complete</w:t>
+            </w:r>
           </w:p>
         </w:tc>
       </w:tr>
@@ -3262,8 +3288,22 @@
                 <w:u w:val="single"/>
                 <w:lang w:val="en-US"/>
               </w:rPr>
-              <w:t>Sorting string array using toCompare</w:t>
-            </w:r>
+              <w:t xml:space="preserve">Sorting string array using </w:t>
+            </w:r>
+            <w:proofErr w:type="spellStart"/>
+            <w:r>
+              <w:rPr>
+                <w:b/>
+                <w:bCs/>
+                <w:color w:val="4472C4" w:themeColor="accent1"/>
+                <w:sz w:val="28"/>
+                <w:szCs w:val="36"/>
+                <w:u w:val="single"/>
+                <w:lang w:val="en-US"/>
+              </w:rPr>
+              <w:t>toCompare</w:t>
+            </w:r>
+            <w:proofErr w:type="spellEnd"/>
           </w:p>
         </w:tc>
         <w:tc>
@@ -3750,6 +3790,18 @@
                 <w:lang w:val="en-US"/>
               </w:rPr>
               <w:t>(contains error)</w:t>
+            </w:r>
+            <w:r>
+              <w:rPr>
+                <w:b/>
+                <w:bCs/>
+                <w:color w:val="4472C4" w:themeColor="accent1"/>
+                <w:sz w:val="28"/>
+                <w:szCs w:val="36"/>
+                <w:u w:val="single"/>
+                <w:lang w:val="en-US"/>
+              </w:rPr>
+              <w:t xml:space="preserve"> Trying to complete</w:t>
             </w:r>
           </w:p>
         </w:tc>

</xml_diff>